<commit_message>
changed header and footer
</commit_message>
<xml_diff>
--- a/lasell_report_template.docx
+++ b/lasell_report_template.docx
@@ -5,26 +5,18 @@
     <w:p>
       <w:pPr>
         <w:pStyle w:val="Title"/>
+        <w:rPr>
+          <w:color w:val="002060"/>
+        </w:rPr>
       </w:pPr>
+      <w:proofErr w:type="spellStart"/>
       <w:r>
+        <w:rPr>
+          <w:color w:val="002060"/>
+        </w:rPr>
         <w:t>LMSCanvasAccuracy</w:t>
       </w:r>
-    </w:p>
-    <w:p>
-      <w:pPr>
-        <w:pStyle w:val="Author"/>
-      </w:pPr>
-      <w:r>
-        <w:t>Linli Zhou</w:t>
-      </w:r>
-    </w:p>
-    <w:p>
-      <w:pPr>
-        <w:pStyle w:val="Date"/>
-      </w:pPr>
-      <w:r>
-        <w:t>2022-09-02</w:t>
-      </w:r>
+      <w:proofErr w:type="spellEnd"/>
     </w:p>
     <w:p>
       <w:pPr>
@@ -32,13 +24,6 @@
       </w:pPr>
       <w:bookmarkStart w:id="0" w:name="executive-summary"/>
       <w:r>
-        <w:rPr>
-          <w:rStyle w:val="SectionNumber"/>
-        </w:rPr>
-        <w:t>1</w:t>
-      </w:r>
-      <w:r>
-        <w:tab/>
         <w:t>Executive Summary</w:t>
       </w:r>
     </w:p>
@@ -126,11 +111,7 @@
         </w:numPr>
       </w:pPr>
       <w:r>
-        <w:t xml:space="preserve">In 2021 Summer, session 2 perform the worst (64% for undergraduate courses and 79% for undergraduate courses). However, in 2021 Fall and 2022 Spring, session 2 perform the best (above 90% for both undergraduate and graduate </w:t>
-      </w:r>
-      <w:r>
-        <w:lastRenderedPageBreak/>
-        <w:t>courses). Undergraduate courses have the least grade consistency (around 70%) in main sessions in 2021 Fall and 2022 Spring.</w:t>
+        <w:t>In 2021 Summer, session 2 perform the worst (64% for undergraduate courses and 79% for undergraduate courses). However, in 2021 Fall and 2022 Spring, session 2 perform the best (above 90% for both undergraduate and graduate courses). Undergraduate courses have the least grade consistency (around 70%) in main sessions in 2021 Fall and 2022 Spring.</w:t>
       </w:r>
     </w:p>
     <w:p>
@@ -151,13 +132,7 @@
       <w:bookmarkStart w:id="1" w:name="patterns-of-grades-distribution"/>
       <w:bookmarkEnd w:id="0"/>
       <w:r>
-        <w:rPr>
-          <w:rStyle w:val="SectionNumber"/>
-        </w:rPr>
-        <w:t>2</w:t>
-      </w:r>
-      <w:r>
-        <w:tab/>
+        <w:lastRenderedPageBreak/>
         <w:t>Patterns of grades distribution</w:t>
       </w:r>
     </w:p>
@@ -225,11 +200,11 @@
         <w:pStyle w:val="BodyText"/>
       </w:pPr>
       <w:r>
-        <w:t xml:space="preserve">As shown in Figure 2.1, the Registrar and Canvas systems have similar patterns of GPA distribution. In both systems, grades are concentrated towards the higher GPA (i.e., 3.7 </w:t>
+        <w:t xml:space="preserve">As shown in Figure 2.1, the Registrar and Canvas systems have similar patterns of GPA distribution. In both systems, grades are concentrated towards the higher GPA (i.e., 3.7 and 4.0) and the number of grades decrease towards lower GPA. However, for 4.0 GPA, </w:t>
       </w:r>
       <w:r>
         <w:lastRenderedPageBreak/>
-        <w:t xml:space="preserve">and 4.0) and the number of grades decrease towards lower GPA. However, for 4.0 GPA, there are 20% less undergraduate course grades (n=11611) than graduate course grades(n=3505). </w:t>
+        <w:t xml:space="preserve">there are 20% less undergraduate course grades (n=11611) than graduate course grades(n=3505). </w:t>
       </w:r>
       <w:r>
         <w:rPr>
@@ -245,13 +220,6 @@
       <w:bookmarkStart w:id="2" w:name="overall-grade-consistency"/>
       <w:bookmarkEnd w:id="1"/>
       <w:r>
-        <w:rPr>
-          <w:rStyle w:val="SectionNumber"/>
-        </w:rPr>
-        <w:t>3</w:t>
-      </w:r>
-      <w:r>
-        <w:tab/>
         <w:t>Overall grade consistency</w:t>
       </w:r>
     </w:p>
@@ -397,13 +365,6 @@
       <w:bookmarkStart w:id="3" w:name="grade-consistency-by-school"/>
       <w:bookmarkEnd w:id="2"/>
       <w:r>
-        <w:rPr>
-          <w:rStyle w:val="SectionNumber"/>
-        </w:rPr>
-        <w:t>4</w:t>
-      </w:r>
-      <w:r>
-        <w:tab/>
         <w:t>Grade consistency by School</w:t>
       </w:r>
     </w:p>
@@ -549,13 +510,6 @@
       <w:bookmarkStart w:id="4" w:name="grade-consistency-by-writing-program"/>
       <w:bookmarkEnd w:id="3"/>
       <w:r>
-        <w:rPr>
-          <w:rStyle w:val="SectionNumber"/>
-        </w:rPr>
-        <w:t>5</w:t>
-      </w:r>
-      <w:r>
-        <w:tab/>
         <w:t>Grade consistency by writing program</w:t>
       </w:r>
     </w:p>
@@ -620,14 +574,7 @@
       <w:bookmarkStart w:id="5" w:name="Xdcc403bea2ee59d760f06dd04d8f4ab9d00865f"/>
       <w:bookmarkEnd w:id="4"/>
       <w:r>
-        <w:rPr>
-          <w:rStyle w:val="SectionNumber"/>
-        </w:rPr>
         <w:lastRenderedPageBreak/>
-        <w:t>6</w:t>
-      </w:r>
-      <w:r>
-        <w:tab/>
         <w:t>Grade consistency by semester and sessions in 2021-2022</w:t>
       </w:r>
     </w:p>
@@ -789,14 +736,7 @@
       <w:bookmarkStart w:id="6" w:name="grade-consistency-by-year"/>
       <w:bookmarkEnd w:id="5"/>
       <w:r>
-        <w:rPr>
-          <w:rStyle w:val="SectionNumber"/>
-        </w:rPr>
         <w:lastRenderedPageBreak/>
-        <w:t>7</w:t>
-      </w:r>
-      <w:r>
-        <w:tab/>
         <w:t>Grade Consistency by Year</w:t>
       </w:r>
     </w:p>
@@ -874,14 +814,7 @@
       <w:bookmarkStart w:id="7" w:name="appendix"/>
       <w:bookmarkEnd w:id="6"/>
       <w:r>
-        <w:rPr>
-          <w:rStyle w:val="SectionNumber"/>
-        </w:rPr>
         <w:lastRenderedPageBreak/>
-        <w:t>8</w:t>
-      </w:r>
-      <w:r>
-        <w:tab/>
         <w:t>Appendix:</w:t>
       </w:r>
     </w:p>
@@ -891,13 +824,6 @@
       </w:pPr>
       <w:bookmarkStart w:id="8" w:name="method-preparation-for-data-analysis"/>
       <w:r>
-        <w:rPr>
-          <w:rStyle w:val="SectionNumber"/>
-        </w:rPr>
-        <w:t>8.1</w:t>
-      </w:r>
-      <w:r>
-        <w:tab/>
         <w:t>Method: Preparation for Data Analysis</w:t>
       </w:r>
     </w:p>
@@ -906,7 +832,15 @@
         <w:pStyle w:val="FirstParagraph"/>
       </w:pPr>
       <w:r>
-        <w:t>To make the grades comparable, we convert grades in Canvas (i.e., numeric grade in scale of 0-110) and Registrar’s Office (i.e.,letter grade in scale of A-F) to GPA grades (i.e. numeric grade in scale of 0-4.0). Figure 8.1 shows the distribution of grades in the Canvas and Registrar system before and after conversion.</w:t>
+        <w:t>To make the grades comparable, we convert grades in Canvas (i.e., numeric grade in scale of 0-110) and Registrar’s Office (</w:t>
+      </w:r>
+      <w:proofErr w:type="gramStart"/>
+      <w:r>
+        <w:t>i.e.,letter</w:t>
+      </w:r>
+      <w:proofErr w:type="gramEnd"/>
+      <w:r>
+        <w:t xml:space="preserve"> grade in scale of A-F) to GPA grades (i.e. numeric grade in scale of 0-4.0). Figure 8.1 shows the distribution of grades in the Canvas and Registrar system before and after conversion.</w:t>
       </w:r>
     </w:p>
     <w:p>
@@ -975,13 +909,6 @@
       <w:bookmarkStart w:id="9" w:name="Xf80197bcdd2a49c333fd72bc533d6a21833b9dc"/>
       <w:bookmarkEnd w:id="8"/>
       <w:r>
-        <w:rPr>
-          <w:rStyle w:val="SectionNumber"/>
-        </w:rPr>
-        <w:t>8.2</w:t>
-      </w:r>
-      <w:r>
-        <w:tab/>
         <w:t>Grades that included and excluded from the analysis</w:t>
       </w:r>
     </w:p>
@@ -9961,13 +9888,6 @@
       <w:bookmarkStart w:id="10" w:name="a-few-more-explanation-of-codes"/>
       <w:bookmarkEnd w:id="9"/>
       <w:r>
-        <w:rPr>
-          <w:rStyle w:val="SectionNumber"/>
-        </w:rPr>
-        <w:t>8.3</w:t>
-      </w:r>
-      <w:r>
-        <w:tab/>
         <w:t>A few more explanation of Codes</w:t>
       </w:r>
     </w:p>
@@ -11142,6 +11062,7 @@
   <w:p>
     <w:pPr>
       <w:pStyle w:val="Footer"/>
+      <w:ind w:right="360"/>
     </w:pPr>
   </w:p>
   <w:p/>
@@ -11155,7 +11076,7 @@
       <w:rPr>
         <w:rStyle w:val="PageNumber"/>
       </w:rPr>
-      <w:id w:val="906580123"/>
+      <w:id w:val="325099965"/>
       <w:docPartObj>
         <w:docPartGallery w:val="Page Numbers (Bottom of Page)"/>
         <w:docPartUnique/>
@@ -11206,10 +11127,13 @@
   </w:sdt>
   <w:p>
     <w:pPr>
-      <w:pStyle w:val="Footer"/>
+      <w:ind w:right="360"/>
+      <w:jc w:val="right"/>
+      <w:rPr>
+        <w:color w:val="FFFFFF" w:themeColor="background1"/>
+      </w:rPr>
     </w:pPr>
   </w:p>
-  <w:p/>
 </w:ftr>
 </file>
 
@@ -11301,22 +11225,189 @@
   <w:p>
     <w:pPr>
       <w:pStyle w:val="Header"/>
-      <w:jc w:val="center"/>
-    </w:pPr>
-  </w:p>
-  <w:p>
-    <w:pPr>
-      <w:pStyle w:val="Header"/>
-      <w:jc w:val="center"/>
-    </w:pPr>
-  </w:p>
-  <w:p>
-    <w:pPr>
-      <w:pStyle w:val="Header"/>
-      <w:jc w:val="center"/>
     </w:pPr>
     <w:r>
-      <w:t>REPORT TITLE</w:t>
+      <w:rPr>
+        <w:noProof/>
+      </w:rPr>
+      <mc:AlternateContent>
+        <mc:Choice Requires="wps">
+          <w:drawing>
+            <wp:anchor distT="0" distB="0" distL="114300" distR="114300" simplePos="0" relativeHeight="251661312" behindDoc="0" locked="0" layoutInCell="1" allowOverlap="1" wp14:anchorId="38EA159D" wp14:editId="074C0600">
+              <wp:simplePos x="0" y="0"/>
+              <wp:positionH relativeFrom="page">
+                <wp:align>center</wp:align>
+              </wp:positionH>
+              <mc:AlternateContent>
+                <mc:Choice Requires="wp14">
+                  <wp:positionV relativeFrom="page">
+                    <wp14:pctPosVOffset>3000</wp14:pctPosVOffset>
+                  </wp:positionV>
+                </mc:Choice>
+                <mc:Fallback>
+                  <wp:positionV relativeFrom="page">
+                    <wp:posOffset>301625</wp:posOffset>
+                  </wp:positionV>
+                </mc:Fallback>
+              </mc:AlternateContent>
+              <wp:extent cx="914400" cy="283464"/>
+              <wp:effectExtent l="0" t="0" r="1270" b="2540"/>
+              <wp:wrapNone/>
+              <wp:docPr id="47" name="Rectangle 47" title="Document Title"/>
+              <wp:cNvGraphicFramePr/>
+              <a:graphic xmlns:a="http://schemas.openxmlformats.org/drawingml/2006/main">
+                <a:graphicData uri="http://schemas.microsoft.com/office/word/2010/wordprocessingShape">
+                  <wps:wsp>
+                    <wps:cNvSpPr/>
+                    <wps:spPr>
+                      <a:xfrm>
+                        <a:off x="0" y="0"/>
+                        <a:ext cx="914400" cy="283464"/>
+                      </a:xfrm>
+                      <a:prstGeom prst="rect">
+                        <a:avLst/>
+                      </a:prstGeom>
+                      <a:solidFill>
+                        <a:schemeClr val="tx2"/>
+                      </a:solidFill>
+                      <a:ln>
+                        <a:noFill/>
+                      </a:ln>
+                    </wps:spPr>
+                    <wps:style>
+                      <a:lnRef idx="2">
+                        <a:schemeClr val="accent1">
+                          <a:shade val="50000"/>
+                        </a:schemeClr>
+                      </a:lnRef>
+                      <a:fillRef idx="1">
+                        <a:schemeClr val="accent1"/>
+                      </a:fillRef>
+                      <a:effectRef idx="0">
+                        <a:schemeClr val="accent1"/>
+                      </a:effectRef>
+                      <a:fontRef idx="minor">
+                        <a:schemeClr val="lt1"/>
+                      </a:fontRef>
+                    </wps:style>
+                    <wps:txbx>
+                      <w:txbxContent>
+                        <w:sdt>
+                          <w:sdtPr>
+                            <w:rPr>
+                              <w:b/>
+                              <w:caps/>
+                              <w:spacing w:val="20"/>
+                              <w:sz w:val="28"/>
+                              <w:szCs w:val="28"/>
+                            </w:rPr>
+                            <w:alias w:val="Title"/>
+                            <w:tag w:val=""/>
+                            <w:id w:val="-155760336"/>
+                            <w:dataBinding w:prefixMappings="xmlns:ns0='http://purl.org/dc/elements/1.1/' xmlns:ns1='http://schemas.openxmlformats.org/package/2006/metadata/core-properties' " w:xpath="/ns1:coreProperties[1]/ns0:title[1]" w:storeItemID="{6C3C8BC8-F283-45AE-878A-BAB7291924A1}"/>
+                            <w15:appearance w15:val="hidden"/>
+                            <w:text/>
+                          </w:sdtPr>
+                          <w:sdtContent>
+                            <w:p>
+                              <w:pPr>
+                                <w:pStyle w:val="NoSpacing"/>
+                                <w:jc w:val="center"/>
+                                <w:rPr>
+                                  <w:b/>
+                                  <w:caps/>
+                                  <w:spacing w:val="20"/>
+                                  <w:sz w:val="28"/>
+                                  <w:szCs w:val="28"/>
+                                </w:rPr>
+                              </w:pPr>
+                              <w:r>
+                                <w:rPr>
+                                  <w:b/>
+                                  <w:caps/>
+                                  <w:spacing w:val="20"/>
+                                  <w:sz w:val="28"/>
+                                  <w:szCs w:val="28"/>
+                                </w:rPr>
+                                <w:t>LMSCanvasAccuracy</w:t>
+                              </w:r>
+                            </w:p>
+                          </w:sdtContent>
+                        </w:sdt>
+                      </w:txbxContent>
+                    </wps:txbx>
+                    <wps:bodyPr rot="0" spcFirstLastPara="0" vertOverflow="overflow" horzOverflow="overflow" vert="horz" wrap="square" lIns="91440" tIns="0" rIns="91440" bIns="0" numCol="1" spcCol="0" rtlCol="0" fromWordArt="0" anchor="ctr" anchorCtr="0" forceAA="0" compatLnSpc="1">
+                      <a:prstTxWarp prst="textNoShape">
+                        <a:avLst/>
+                      </a:prstTxWarp>
+                      <a:noAutofit/>
+                    </wps:bodyPr>
+                  </wps:wsp>
+                </a:graphicData>
+              </a:graphic>
+              <wp14:sizeRelH relativeFrom="page">
+                <wp14:pctWidth>94100</wp14:pctWidth>
+              </wp14:sizeRelH>
+              <wp14:sizeRelV relativeFrom="margin">
+                <wp14:pctHeight>0</wp14:pctHeight>
+              </wp14:sizeRelV>
+            </wp:anchor>
+          </w:drawing>
+        </mc:Choice>
+        <mc:Fallback>
+          <w:pict>
+            <v:rect w14:anchorId="38EA159D" id="Rectangle 47" o:spid="_x0000_s1026" alt="Title: Document Title" style="position:absolute;margin-left:0;margin-top:0;width:1in;height:22.3pt;z-index:251661312;visibility:visible;mso-wrap-style:square;mso-width-percent:941;mso-height-percent:0;mso-top-percent:30;mso-wrap-distance-left:9pt;mso-wrap-distance-top:0;mso-wrap-distance-right:9pt;mso-wrap-distance-bottom:0;mso-position-horizontal:center;mso-position-horizontal-relative:page;mso-position-vertical-relative:page;mso-width-percent:941;mso-height-percent:0;mso-top-percent:30;mso-width-relative:page;mso-height-relative:margin;v-text-anchor:middle" o:gfxdata="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" fillcolor="#1f497d [3215]" stroked="f" strokeweight="2pt">
+              <v:textbox inset=",0,,0">
+                <w:txbxContent>
+                  <w:sdt>
+                    <w:sdtPr>
+                      <w:rPr>
+                        <w:b/>
+                        <w:caps/>
+                        <w:spacing w:val="20"/>
+                        <w:sz w:val="28"/>
+                        <w:szCs w:val="28"/>
+                      </w:rPr>
+                      <w:alias w:val="Title"/>
+                      <w:tag w:val=""/>
+                      <w:id w:val="-155760336"/>
+                      <w:dataBinding w:prefixMappings="xmlns:ns0='http://purl.org/dc/elements/1.1/' xmlns:ns1='http://schemas.openxmlformats.org/package/2006/metadata/core-properties' " w:xpath="/ns1:coreProperties[1]/ns0:title[1]" w:storeItemID="{6C3C8BC8-F283-45AE-878A-BAB7291924A1}"/>
+                      <w15:appearance w15:val="hidden"/>
+                      <w:text/>
+                    </w:sdtPr>
+                    <w:sdtContent>
+                      <w:p>
+                        <w:pPr>
+                          <w:pStyle w:val="NoSpacing"/>
+                          <w:jc w:val="center"/>
+                          <w:rPr>
+                            <w:b/>
+                            <w:caps/>
+                            <w:spacing w:val="20"/>
+                            <w:sz w:val="28"/>
+                            <w:szCs w:val="28"/>
+                          </w:rPr>
+                        </w:pPr>
+                        <w:r>
+                          <w:rPr>
+                            <w:b/>
+                            <w:caps/>
+                            <w:spacing w:val="20"/>
+                            <w:sz w:val="28"/>
+                            <w:szCs w:val="28"/>
+                          </w:rPr>
+                          <w:t>LMSCanvasAccuracy</w:t>
+                        </w:r>
+                      </w:p>
+                    </w:sdtContent>
+                  </w:sdt>
+                </w:txbxContent>
+              </v:textbox>
+              <w10:wrap anchorx="page" anchory="page"/>
+            </v:rect>
+          </w:pict>
+        </mc:Fallback>
+      </mc:AlternateContent>
     </w:r>
   </w:p>
   <w:p/>
@@ -11327,17 +11418,43 @@
 <w:hdr xmlns:wpc="http://schemas.microsoft.com/office/word/2010/wordprocessingCanvas" xmlns:cx="http://schemas.microsoft.com/office/drawing/2014/chartex" xmlns:cx1="http://schemas.microsoft.com/office/drawing/2015/9/8/chartex" xmlns:cx2="http://schemas.microsoft.com/office/drawing/2015/10/21/chartex" xmlns:cx3="http://schemas.microsoft.com/office/drawing/2016/5/9/chartex" xmlns:cx4="http://schemas.microsoft.com/office/drawing/2016/5/10/chartex" xmlns:cx5="http://schemas.microsoft.com/office/drawing/2016/5/11/chartex" xmlns:cx6="http://schemas.microsoft.com/office/drawing/2016/5/12/chartex" xmlns:cx7="http://schemas.microsoft.com/office/drawing/2016/5/13/chartex" xmlns:cx8="http://schemas.microsoft.com/office/drawing/2016/5/14/chartex" xmlns:mc="http://schemas.openxmlformats.org/markup-compatibility/2006" xmlns:aink="http://schemas.microsoft.com/office/drawing/2016/ink" xmlns:am3d="http://schemas.microsoft.com/office/drawing/2017/model3d" xmlns:o="urn:schemas-microsoft-com:office:office" xmlns:oel="http://schemas.microsoft.com/office/2019/extlst" xmlns:r="http://schemas.openxmlformats.org/officeDocument/2006/relationships" xmlns:m="http://schemas.openxmlformats.org/officeDocument/2006/math" xmlns:v="urn:schemas-microsoft-com:vml" xmlns:wp14="http://schemas.microsoft.com/office/word/2010/wordprocessingDrawing" xmlns:wp="http://schemas.openxmlformats.org/drawingml/2006/wordprocessingDrawing" xmlns:w10="urn:schemas-microsoft-com:office:word" xmlns:w="http://schemas.openxmlformats.org/wordprocessingml/2006/main" xmlns:w14="http://schemas.microsoft.com/office/word/2010/wordml" xmlns:w15="http://schemas.microsoft.com/office/word/2012/wordml" xmlns:w16cex="http://schemas.microsoft.com/office/word/2018/wordml/cex" xmlns:w16cid="http://schemas.microsoft.com/office/word/2016/wordml/cid" xmlns:w16="http://schemas.microsoft.com/office/word/2018/wordml" xmlns:w16sdtdh="http://schemas.microsoft.com/office/word/2020/wordml/sdtdatahash" xmlns:w16se="http://schemas.microsoft.com/office/word/2015/wordml/symex" xmlns:wpg="http://schemas.microsoft.com/office/word/2010/wordprocessingGroup" xmlns:wpi="http://schemas.microsoft.com/office/word/2010/wordprocessingInk" xmlns:wne="http://schemas.microsoft.com/office/word/2006/wordml" xmlns:wps="http://schemas.microsoft.com/office/word/2010/wordprocessingShape" mc:Ignorable="w14 w15 w16se w16cid w16 w16cex w16sdtdh wp14">
   <w:p>
     <w:pPr>
-      <w:pStyle w:val="Header"/>
+      <w:pStyle w:val="Date"/>
+      <w:jc w:val="right"/>
     </w:pPr>
     <w:r>
       <w:rPr>
         <w:noProof/>
+        <w:color w:val="FFFFFF" w:themeColor="background1"/>
       </w:rPr>
       <w:drawing>
-        <wp:inline distT="0" distB="0" distL="0" distR="0" wp14:anchorId="10A121D8" wp14:editId="109C19D0">
-          <wp:extent cx="5943600" cy="1310640"/>
+        <wp:anchor distT="0" distB="0" distL="114300" distR="114300" simplePos="0" relativeHeight="251659264" behindDoc="0" locked="0" layoutInCell="1" allowOverlap="1" wp14:anchorId="6CC0C011" wp14:editId="715BE897">
+          <wp:simplePos x="0" y="0"/>
+          <wp:positionH relativeFrom="column">
+            <wp:posOffset>-887924</wp:posOffset>
+          </wp:positionH>
+          <wp:positionV relativeFrom="paragraph">
+            <wp:posOffset>43290</wp:posOffset>
+          </wp:positionV>
+          <wp:extent cx="3966210" cy="874395"/>
           <wp:effectExtent l="0" t="0" r="0" b="0"/>
-          <wp:docPr id="4" name="Picture 4" descr="A screenshot of a computer&#10;&#10;Description automatically generated with low confidence"/>
+          <wp:wrapThrough wrapText="bothSides">
+            <wp:wrapPolygon edited="0">
+              <wp:start x="899" y="3451"/>
+              <wp:lineTo x="968" y="15373"/>
+              <wp:lineTo x="1729" y="17882"/>
+              <wp:lineTo x="2075" y="18510"/>
+              <wp:lineTo x="2421" y="18510"/>
+              <wp:lineTo x="15424" y="17255"/>
+              <wp:lineTo x="15285" y="14118"/>
+              <wp:lineTo x="19366" y="14118"/>
+              <wp:lineTo x="20749" y="12863"/>
+              <wp:lineTo x="20265" y="9098"/>
+              <wp:lineTo x="20888" y="5020"/>
+              <wp:lineTo x="3597" y="3451"/>
+              <wp:lineTo x="899" y="3451"/>
+            </wp:wrapPolygon>
+          </wp:wrapThrough>
+          <wp:docPr id="28" name="Picture 28" descr="A screenshot of a computer&#10;&#10;Description automatically generated with low confidence"/>
           <wp:cNvGraphicFramePr>
             <a:graphicFrameLocks xmlns:a="http://schemas.openxmlformats.org/drawingml/2006/main" noChangeAspect="1"/>
           </wp:cNvGraphicFramePr>
@@ -11345,7 +11462,7 @@
             <a:graphicData uri="http://schemas.openxmlformats.org/drawingml/2006/picture">
               <pic:pic xmlns:pic="http://schemas.openxmlformats.org/drawingml/2006/picture">
                 <pic:nvPicPr>
-                  <pic:cNvPr id="4" name="Picture 4" descr="A screenshot of a computer&#10;&#10;Description automatically generated with low confidence"/>
+                  <pic:cNvPr id="12" name="Picture 12" descr="A screenshot of a computer&#10;&#10;Description automatically generated with low confidence"/>
                   <pic:cNvPicPr/>
                 </pic:nvPicPr>
                 <pic:blipFill>
@@ -11363,7 +11480,7 @@
                 <pic:spPr>
                   <a:xfrm>
                     <a:off x="0" y="0"/>
-                    <a:ext cx="5943600" cy="1310640"/>
+                    <a:ext cx="3966210" cy="874395"/>
                   </a:xfrm>
                   <a:prstGeom prst="rect">
                     <a:avLst/>
@@ -11372,9 +11489,30 @@
               </pic:pic>
             </a:graphicData>
           </a:graphic>
-        </wp:inline>
+          <wp14:sizeRelH relativeFrom="page">
+            <wp14:pctWidth>0</wp14:pctWidth>
+          </wp14:sizeRelH>
+          <wp14:sizeRelV relativeFrom="page">
+            <wp14:pctHeight>0</wp14:pctHeight>
+          </wp14:sizeRelV>
+        </wp:anchor>
       </w:drawing>
     </w:r>
+  </w:p>
+  <w:p>
+    <w:pPr>
+      <w:pStyle w:val="Date"/>
+      <w:jc w:val="right"/>
+    </w:pPr>
+    <w:r>
+      <w:t>2022-09-02</w:t>
+    </w:r>
+  </w:p>
+  <w:p>
+    <w:pPr>
+      <w:pStyle w:val="Header"/>
+      <w:jc w:val="center"/>
+    </w:pPr>
   </w:p>
 </w:hdr>
 </file>
@@ -11452,7 +11590,7 @@
   <w:abstractNum w:abstractNumId="4" w15:restartNumberingAfterBreak="0">
     <w:nsid w:val="FFFFFF80"/>
     <w:multiLevelType w:val="singleLevel"/>
-    <w:tmpl w:val="C90C59E4"/>
+    <w:tmpl w:val="D03C1E2E"/>
     <w:lvl w:ilvl="0">
       <w:start w:val="1"/>
       <w:numFmt w:val="bullet"/>
@@ -11472,7 +11610,7 @@
   <w:abstractNum w:abstractNumId="5" w15:restartNumberingAfterBreak="0">
     <w:nsid w:val="FFFFFF81"/>
     <w:multiLevelType w:val="singleLevel"/>
-    <w:tmpl w:val="FD868276"/>
+    <w:tmpl w:val="1F6AADE2"/>
     <w:lvl w:ilvl="0">
       <w:start w:val="1"/>
       <w:numFmt w:val="bullet"/>
@@ -11720,6 +11858,130 @@
       </w:pPr>
     </w:lvl>
   </w:abstractNum>
+  <w:abstractNum w:abstractNumId="12" w15:restartNumberingAfterBreak="0">
+    <w:nsid w:val="0B433681"/>
+    <w:multiLevelType w:val="multilevel"/>
+    <w:tmpl w:val="4482ADAC"/>
+    <w:lvl w:ilvl="0">
+      <w:start w:val="1"/>
+      <w:numFmt w:val="none"/>
+      <w:pStyle w:val="Heading1"/>
+      <w:suff w:val="nothing"/>
+      <w:lvlText w:val="%1"/>
+      <w:lvlJc w:val="left"/>
+      <w:pPr>
+        <w:ind w:left="432" w:hanging="432"/>
+      </w:pPr>
+      <w:rPr>
+        <w:rFonts w:hint="default"/>
+      </w:rPr>
+    </w:lvl>
+    <w:lvl w:ilvl="1">
+      <w:start w:val="1"/>
+      <w:numFmt w:val="none"/>
+      <w:suff w:val="nothing"/>
+      <w:lvlText w:val="%1%2"/>
+      <w:lvlJc w:val="left"/>
+      <w:pPr>
+        <w:ind w:left="576" w:hanging="576"/>
+      </w:pPr>
+      <w:rPr>
+        <w:rFonts w:hint="default"/>
+      </w:rPr>
+    </w:lvl>
+    <w:lvl w:ilvl="2">
+      <w:start w:val="1"/>
+      <w:numFmt w:val="none"/>
+      <w:pStyle w:val="Heading3"/>
+      <w:suff w:val="nothing"/>
+      <w:lvlText w:val="%1"/>
+      <w:lvlJc w:val="left"/>
+      <w:pPr>
+        <w:ind w:left="720" w:hanging="720"/>
+      </w:pPr>
+      <w:rPr>
+        <w:rFonts w:hint="default"/>
+      </w:rPr>
+    </w:lvl>
+    <w:lvl w:ilvl="3">
+      <w:start w:val="1"/>
+      <w:numFmt w:val="decimal"/>
+      <w:pStyle w:val="Heading4"/>
+      <w:lvlText w:val="%1.%2.%3.%4"/>
+      <w:lvlJc w:val="left"/>
+      <w:pPr>
+        <w:ind w:left="864" w:hanging="864"/>
+      </w:pPr>
+      <w:rPr>
+        <w:rFonts w:hint="default"/>
+      </w:rPr>
+    </w:lvl>
+    <w:lvl w:ilvl="4">
+      <w:start w:val="1"/>
+      <w:numFmt w:val="decimal"/>
+      <w:pStyle w:val="Heading5"/>
+      <w:lvlText w:val="%1.%2.%3.%4.%5"/>
+      <w:lvlJc w:val="left"/>
+      <w:pPr>
+        <w:ind w:left="1008" w:hanging="1008"/>
+      </w:pPr>
+      <w:rPr>
+        <w:rFonts w:hint="default"/>
+      </w:rPr>
+    </w:lvl>
+    <w:lvl w:ilvl="5">
+      <w:start w:val="1"/>
+      <w:numFmt w:val="decimal"/>
+      <w:pStyle w:val="Heading6"/>
+      <w:lvlText w:val="%1.%2.%3.%4.%5.%6"/>
+      <w:lvlJc w:val="left"/>
+      <w:pPr>
+        <w:ind w:left="1152" w:hanging="1152"/>
+      </w:pPr>
+      <w:rPr>
+        <w:rFonts w:hint="default"/>
+      </w:rPr>
+    </w:lvl>
+    <w:lvl w:ilvl="6">
+      <w:start w:val="1"/>
+      <w:numFmt w:val="decimal"/>
+      <w:pStyle w:val="Heading7"/>
+      <w:lvlText w:val="%1.%2.%3.%4.%5.%6.%7"/>
+      <w:lvlJc w:val="left"/>
+      <w:pPr>
+        <w:ind w:left="1296" w:hanging="1296"/>
+      </w:pPr>
+      <w:rPr>
+        <w:rFonts w:hint="default"/>
+      </w:rPr>
+    </w:lvl>
+    <w:lvl w:ilvl="7">
+      <w:start w:val="1"/>
+      <w:numFmt w:val="decimal"/>
+      <w:pStyle w:val="Heading8"/>
+      <w:lvlText w:val="%1.%2.%3.%4.%5.%6.%7.%8"/>
+      <w:lvlJc w:val="left"/>
+      <w:pPr>
+        <w:ind w:left="1440" w:hanging="1440"/>
+      </w:pPr>
+      <w:rPr>
+        <w:rFonts w:hint="default"/>
+      </w:rPr>
+    </w:lvl>
+    <w:lvl w:ilvl="8">
+      <w:start w:val="1"/>
+      <w:numFmt w:val="decimal"/>
+      <w:pStyle w:val="Heading9"/>
+      <w:lvlText w:val="%1.%2.%3.%4.%5.%6.%7.%8.%9"/>
+      <w:lvlJc w:val="left"/>
+      <w:pPr>
+        <w:ind w:left="1584" w:hanging="1584"/>
+      </w:pPr>
+      <w:rPr>
+        <w:rFonts w:hint="default"/>
+      </w:rPr>
+    </w:lvl>
+  </w:abstractNum>
   <w:num w:numId="1" w16cid:durableId="56634087">
     <w:abstractNumId w:val="10"/>
   </w:num>
@@ -11761,6 +12023,9 @@
   </w:num>
   <w:num w:numId="14" w16cid:durableId="1975208781">
     <w:abstractNumId w:val="11"/>
+  </w:num>
+  <w:num w:numId="15" w16cid:durableId="22246384">
+    <w:abstractNumId w:val="12"/>
   </w:num>
 </w:numbering>
 </file>
@@ -11918,6 +12183,7 @@
     <w:lsdException w:name="Balloon Text" w:semiHidden="1" w:unhideWhenUsed="1"/>
     <w:lsdException w:name="Table Theme" w:semiHidden="1" w:unhideWhenUsed="1"/>
     <w:lsdException w:name="Placeholder Text" w:semiHidden="1"/>
+    <w:lsdException w:name="No Spacing" w:uiPriority="1" w:qFormat="1"/>
     <w:lsdException w:name="Light Shading"/>
     <w:lsdException w:name="Light List"/>
     <w:lsdException w:name="Light Grid"/>
@@ -12134,10 +12400,13 @@
     <w:next w:val="BodyText"/>
     <w:uiPriority w:val="9"/>
     <w:qFormat/>
-    <w:rsid w:val="003648E9"/>
+    <w:rsid w:val="009118F9"/>
     <w:pPr>
       <w:keepNext/>
       <w:keepLines/>
+      <w:numPr>
+        <w:numId w:val="15"/>
+      </w:numPr>
       <w:spacing w:before="480" w:after="0"/>
       <w:outlineLvl w:val="0"/>
     </w:pPr>
@@ -12145,32 +12414,27 @@
       <w:rFonts w:eastAsiaTheme="majorEastAsia" w:cstheme="majorBidi"/>
       <w:b/>
       <w:bCs/>
-      <w:color w:val="000000" w:themeColor="text1"/>
+      <w:color w:val="002060"/>
       <w:sz w:val="32"/>
       <w:szCs w:val="32"/>
     </w:rPr>
   </w:style>
   <w:style w:type="paragraph" w:styleId="Heading2">
     <w:name w:val="heading 2"/>
-    <w:basedOn w:val="Normal"/>
+    <w:basedOn w:val="Heading1"/>
     <w:next w:val="BodyText"/>
     <w:uiPriority w:val="9"/>
     <w:unhideWhenUsed/>
     <w:qFormat/>
-    <w:rsid w:val="003648E9"/>
+    <w:rsid w:val="0048627D"/>
     <w:pPr>
-      <w:keepNext/>
-      <w:keepLines/>
-      <w:spacing w:before="200" w:after="0"/>
       <w:outlineLvl w:val="1"/>
     </w:pPr>
     <w:rPr>
-      <w:rFonts w:eastAsiaTheme="majorEastAsia" w:cstheme="majorBidi"/>
-      <w:b/>
-      <w:bCs/>
-      <w:color w:val="000000" w:themeColor="text1"/>
-      <w:sz w:val="28"/>
-      <w:szCs w:val="28"/>
+      <w:b w:val="0"/>
+      <w:bCs w:val="0"/>
+      <w:i/>
+      <w:iCs/>
     </w:rPr>
   </w:style>
   <w:style w:type="paragraph" w:styleId="Heading3">
@@ -12183,6 +12447,10 @@
     <w:pPr>
       <w:keepNext/>
       <w:keepLines/>
+      <w:numPr>
+        <w:ilvl w:val="2"/>
+        <w:numId w:val="15"/>
+      </w:numPr>
       <w:spacing w:before="200" w:after="0"/>
       <w:outlineLvl w:val="2"/>
     </w:pPr>
@@ -12203,6 +12471,10 @@
     <w:pPr>
       <w:keepNext/>
       <w:keepLines/>
+      <w:numPr>
+        <w:ilvl w:val="3"/>
+        <w:numId w:val="15"/>
+      </w:numPr>
       <w:spacing w:before="200" w:after="0"/>
       <w:outlineLvl w:val="3"/>
     </w:pPr>
@@ -12223,6 +12495,10 @@
     <w:pPr>
       <w:keepNext/>
       <w:keepLines/>
+      <w:numPr>
+        <w:ilvl w:val="4"/>
+        <w:numId w:val="15"/>
+      </w:numPr>
       <w:spacing w:before="200" w:after="0"/>
       <w:outlineLvl w:val="4"/>
     </w:pPr>
@@ -12242,6 +12518,10 @@
     <w:pPr>
       <w:keepNext/>
       <w:keepLines/>
+      <w:numPr>
+        <w:ilvl w:val="5"/>
+        <w:numId w:val="15"/>
+      </w:numPr>
       <w:spacing w:before="200" w:after="0"/>
       <w:outlineLvl w:val="5"/>
     </w:pPr>
@@ -12260,6 +12540,10 @@
     <w:pPr>
       <w:keepNext/>
       <w:keepLines/>
+      <w:numPr>
+        <w:ilvl w:val="6"/>
+        <w:numId w:val="15"/>
+      </w:numPr>
       <w:spacing w:before="200" w:after="0"/>
       <w:outlineLvl w:val="6"/>
     </w:pPr>
@@ -12278,6 +12562,10 @@
     <w:pPr>
       <w:keepNext/>
       <w:keepLines/>
+      <w:numPr>
+        <w:ilvl w:val="7"/>
+        <w:numId w:val="15"/>
+      </w:numPr>
       <w:spacing w:before="200" w:after="0"/>
       <w:outlineLvl w:val="7"/>
     </w:pPr>
@@ -12296,6 +12584,10 @@
     <w:pPr>
       <w:keepNext/>
       <w:keepLines/>
+      <w:numPr>
+        <w:ilvl w:val="8"/>
+        <w:numId w:val="15"/>
+      </w:numPr>
       <w:spacing w:before="200" w:after="0"/>
       <w:outlineLvl w:val="8"/>
     </w:pPr>
@@ -12985,6 +13277,21 @@
       <w:color w:val="000000" w:themeColor="text1"/>
     </w:rPr>
   </w:style>
+  <w:style w:type="paragraph" w:styleId="NoSpacing">
+    <w:name w:val="No Spacing"/>
+    <w:uiPriority w:val="1"/>
+    <w:qFormat/>
+    <w:rsid w:val="001F319E"/>
+    <w:pPr>
+      <w:spacing w:after="0"/>
+    </w:pPr>
+    <w:rPr>
+      <w:rFonts w:eastAsiaTheme="minorEastAsia"/>
+      <w:sz w:val="22"/>
+      <w:szCs w:val="22"/>
+      <w:lang w:eastAsia="zh-CN"/>
+    </w:rPr>
+  </w:style>
 </w:styles>
 </file>
 

</xml_diff>